<commit_message>
add fs.unlink to delete auto_generated_files folder files after send to the client
</commit_message>
<xml_diff>
--- a/src/templates/pre-builded/template_formulario_de_solicitud.docx
+++ b/src/templates/pre-builded/template_formulario_de_solicitud.docx
@@ -981,52 +981,16 @@
           <w:rStyle w:val="Estilo7"/>
           <w:rFonts w:ascii="Arial" w:hAnsi="Arial" w:cs="Arial"/>
         </w:rPr>
-        <w:t xml:space="preserve"> {</w:t>
-      </w:r>
-      <w:proofErr w:type="gramStart"/>
-      <w:r>
-        <w:rPr>
-          <w:rStyle w:val="Estilo7"/>
-          <w:rFonts w:ascii="Arial" w:hAnsi="Arial" w:cs="Arial"/>
-        </w:rPr>
-        <w:t>mod}</w:t>
-      </w:r>
-      <w:r>
-        <w:rPr>
-          <w:rFonts w:ascii="Arial" w:hAnsi="Arial" w:cs="Arial"/>
-          <w:sz w:val="20"/>
-          <w:szCs w:val="20"/>
-          <w:lang w:val="es-ES"/>
-        </w:rPr>
-        <w:t xml:space="preserve"> </w:t>
-      </w:r>
-      <w:r>
-        <w:rPr>
-          <w:rFonts w:ascii="Arial" w:hAnsi="Arial" w:cs="Arial"/>
-          <w:sz w:val="20"/>
-          <w:szCs w:val="20"/>
-          <w:lang w:val="es-ES"/>
-        </w:rPr>
-        <w:t xml:space="preserve"> </w:t>
-      </w:r>
-      <w:r>
-        <w:rPr>
-          <w:rFonts w:ascii="Arial" w:hAnsi="Arial" w:cs="Arial"/>
-          <w:sz w:val="20"/>
-          <w:szCs w:val="20"/>
-          <w:lang w:val="es-ES"/>
-        </w:rPr>
-        <w:t>Fecha</w:t>
-      </w:r>
-      <w:proofErr w:type="gramEnd"/>
-      <w:r>
-        <w:rPr>
-          <w:rFonts w:ascii="Arial" w:hAnsi="Arial" w:cs="Arial"/>
-          <w:sz w:val="20"/>
-          <w:szCs w:val="20"/>
-          <w:lang w:val="es-ES"/>
-        </w:rPr>
-        <w:t xml:space="preserve"> de Inicio (16): </w:t>
+        <w:t xml:space="preserve"> {mod}</w:t>
+      </w:r>
+      <w:r>
+        <w:rPr>
+          <w:rFonts w:ascii="Arial" w:hAnsi="Arial" w:cs="Arial"/>
+          <w:sz w:val="20"/>
+          <w:szCs w:val="20"/>
+          <w:lang w:val="es-ES"/>
+        </w:rPr>
+        <w:t xml:space="preserve"> Fecha de Inicio (16): </w:t>
       </w:r>
       <w:sdt>
         <w:sdtPr>
@@ -1139,21 +1103,7 @@
               <w:rStyle w:val="Estilo7"/>
               <w:rFonts w:ascii="Arial" w:hAnsi="Arial" w:cs="Arial"/>
             </w:rPr>
-            <w:t xml:space="preserve"> {e_</w:t>
-          </w:r>
-          <w:r>
-            <w:rPr>
-              <w:rStyle w:val="Estilo7"/>
-              <w:rFonts w:ascii="Arial" w:hAnsi="Arial" w:cs="Arial"/>
-            </w:rPr>
-            <w:t>m</w:t>
-          </w:r>
-          <w:r>
-            <w:rPr>
-              <w:rStyle w:val="Estilo7"/>
-              <w:rFonts w:ascii="Arial" w:hAnsi="Arial" w:cs="Arial"/>
-            </w:rPr>
-            <w:t>}</w:t>
+            <w:t xml:space="preserve"> {e_month}</w:t>
           </w:r>
           <w:r>
             <w:rPr>
@@ -3454,7 +3404,6 @@
   </w:compat>
   <w:rsids>
     <w:rsidRoot w:val="002471F6"/>
-    <w:rsid w:val="001235C4"/>
     <w:rsid w:val="00180464"/>
     <w:rsid w:val="001F4E09"/>
     <w:rsid w:val="00204FDB"/>
@@ -3467,6 +3416,7 @@
     <w:rsid w:val="00B84725"/>
     <w:rsid w:val="00BE2A7F"/>
     <w:rsid w:val="00CE40FA"/>
+    <w:rsid w:val="00DE6F64"/>
   </w:rsids>
   <m:mathPr>
     <m:mathFont m:val="Cambria Math"/>

</xml_diff>

<commit_message>
fix a typo in template_formulario_de_solicitud
</commit_message>
<xml_diff>
--- a/src/templates/pre-builded/template_formulario_de_solicitud.docx
+++ b/src/templates/pre-builded/template_formulario_de_solicitud.docx
@@ -1103,7 +1103,21 @@
               <w:rStyle w:val="Estilo7"/>
               <w:rFonts w:ascii="Arial" w:hAnsi="Arial" w:cs="Arial"/>
             </w:rPr>
-            <w:t xml:space="preserve"> {e_month}</w:t>
+            <w:t xml:space="preserve"> {e_</w:t>
+          </w:r>
+          <w:r>
+            <w:rPr>
+              <w:rStyle w:val="Estilo7"/>
+              <w:rFonts w:ascii="Arial" w:hAnsi="Arial" w:cs="Arial"/>
+            </w:rPr>
+            <w:t>m</w:t>
+          </w:r>
+          <w:r>
+            <w:rPr>
+              <w:rStyle w:val="Estilo7"/>
+              <w:rFonts w:ascii="Arial" w:hAnsi="Arial" w:cs="Arial"/>
+            </w:rPr>
+            <w:t>}</w:t>
           </w:r>
           <w:r>
             <w:rPr>
@@ -1744,27 +1758,7 @@
           <w:szCs w:val="18"/>
           <w:lang w:val="es-ES"/>
         </w:rPr>
-        <w:t xml:space="preserve">:   SI </w:t>
-      </w:r>
-      <w:proofErr w:type="gramStart"/>
-      <w:r>
-        <w:rPr>
-          <w:rFonts w:ascii="Arial" w:hAnsi="Arial" w:cs="Arial"/>
-          <w:sz w:val="18"/>
-          <w:szCs w:val="18"/>
-          <w:lang w:val="es-ES"/>
-        </w:rPr>
-        <w:t xml:space="preserve">(  </w:t>
-      </w:r>
-      <w:proofErr w:type="gramEnd"/>
-      <w:r>
-        <w:rPr>
-          <w:rFonts w:ascii="Arial" w:hAnsi="Arial" w:cs="Arial"/>
-          <w:sz w:val="18"/>
-          <w:szCs w:val="18"/>
-          <w:lang w:val="es-ES"/>
-        </w:rPr>
-        <w:t xml:space="preserve">  ); NO (    )   MOTIVO </w:t>
+        <w:t xml:space="preserve">:   SI (    ); NO (    )   MOTIVO </w:t>
       </w:r>
       <w:r>
         <w:rPr>
@@ -3410,6 +3404,7 @@
     <w:rsid w:val="002471F6"/>
     <w:rsid w:val="002F3FAE"/>
     <w:rsid w:val="003B1DA4"/>
+    <w:rsid w:val="005629DD"/>
     <w:rsid w:val="006B7DED"/>
     <w:rsid w:val="00737F6D"/>
     <w:rsid w:val="0099358F"/>

</xml_diff>